<commit_message>
FIlled out Assignment Sheet
</commit_message>
<xml_diff>
--- a/Assignment Information Sheet (1).docx
+++ b/Assignment Information Sheet (1).docx
@@ -1,6 +1,6 @@
 
 <file path=word/document.xml><?xml version="1.0" encoding="utf-8"?>
-<w:document xmlns:wpc="http://schemas.microsoft.com/office/word/2010/wordprocessingCanvas" xmlns:cx="http://schemas.microsoft.com/office/drawing/2014/chartex" xmlns:cx1="http://schemas.microsoft.com/office/drawing/2015/9/8/chartex" xmlns:cx2="http://schemas.microsoft.com/office/drawing/2015/10/21/chartex" xmlns:cx3="http://schemas.microsoft.com/office/drawing/2016/5/9/chartex" xmlns:cx4="http://schemas.microsoft.com/office/drawing/2016/5/10/chartex" xmlns:cx5="http://schemas.microsoft.com/office/drawing/2016/5/11/chartex" xmlns:cx6="http://schemas.microsoft.com/office/drawing/2016/5/12/chartex" xmlns:cx7="http://schemas.microsoft.com/office/drawing/2016/5/13/chartex" xmlns:cx8="http://schemas.microsoft.com/office/drawing/2016/5/14/chartex" xmlns:mc="http://schemas.openxmlformats.org/markup-compatibility/2006" xmlns:aink="http://schemas.microsoft.com/office/drawing/2016/ink" xmlns:am3d="http://schemas.microsoft.com/office/drawing/2017/model3d" xmlns:o="urn:schemas-microsoft-com:office:office" xmlns:r="http://schemas.openxmlformats.org/officeDocument/2006/relationships" xmlns:m="http://schemas.openxmlformats.org/officeDocument/2006/math" xmlns:v="urn:schemas-microsoft-com:vml" xmlns:wp14="http://schemas.microsoft.com/office/word/2010/wordprocessingDrawing" xmlns:wp="http://schemas.openxmlformats.org/drawingml/2006/wordprocessingDrawing" xmlns:w10="urn:schemas-microsoft-com:office:word" xmlns:w="http://schemas.openxmlformats.org/wordprocessingml/2006/main" xmlns:w14="http://schemas.microsoft.com/office/word/2010/wordml" xmlns:w15="http://schemas.microsoft.com/office/word/2012/wordml" xmlns:w16cid="http://schemas.microsoft.com/office/word/2016/wordml/cid" xmlns:w16se="http://schemas.microsoft.com/office/word/2015/wordml/symex" xmlns:wpg="http://schemas.microsoft.com/office/word/2010/wordprocessingGroup" xmlns:wpi="http://schemas.microsoft.com/office/word/2010/wordprocessingInk" xmlns:wne="http://schemas.microsoft.com/office/word/2006/wordml" xmlns:wps="http://schemas.microsoft.com/office/word/2010/wordprocessingShape" mc:Ignorable="w14 w15 w16se w16cid wp14">
+<w:document xmlns:wpc="http://schemas.microsoft.com/office/word/2010/wordprocessingCanvas" xmlns:cx="http://schemas.microsoft.com/office/drawing/2014/chartex" xmlns:cx1="http://schemas.microsoft.com/office/drawing/2015/9/8/chartex" xmlns:cx2="http://schemas.microsoft.com/office/drawing/2015/10/21/chartex" xmlns:cx3="http://schemas.microsoft.com/office/drawing/2016/5/9/chartex" xmlns:cx4="http://schemas.microsoft.com/office/drawing/2016/5/10/chartex" xmlns:cx5="http://schemas.microsoft.com/office/drawing/2016/5/11/chartex" xmlns:cx6="http://schemas.microsoft.com/office/drawing/2016/5/12/chartex" xmlns:cx7="http://schemas.microsoft.com/office/drawing/2016/5/13/chartex" xmlns:cx8="http://schemas.microsoft.com/office/drawing/2016/5/14/chartex" xmlns:mc="http://schemas.openxmlformats.org/markup-compatibility/2006" xmlns:aink="http://schemas.microsoft.com/office/drawing/2016/ink" xmlns:am3d="http://schemas.microsoft.com/office/drawing/2017/model3d" xmlns:o="urn:schemas-microsoft-com:office:office" xmlns:r="http://schemas.openxmlformats.org/officeDocument/2006/relationships" xmlns:m="http://schemas.openxmlformats.org/officeDocument/2006/math" xmlns:v="urn:schemas-microsoft-com:vml" xmlns:wp14="http://schemas.microsoft.com/office/word/2010/wordprocessingDrawing" xmlns:wp="http://schemas.openxmlformats.org/drawingml/2006/wordprocessingDrawing" xmlns:w10="urn:schemas-microsoft-com:office:word" xmlns:w="http://schemas.openxmlformats.org/wordprocessingml/2006/main" xmlns:w14="http://schemas.microsoft.com/office/word/2010/wordml" xmlns:w15="http://schemas.microsoft.com/office/word/2012/wordml" xmlns:w16cex="http://schemas.microsoft.com/office/word/2018/wordml/cex" xmlns:w16cid="http://schemas.microsoft.com/office/word/2016/wordml/cid" xmlns:w16="http://schemas.microsoft.com/office/word/2018/wordml" xmlns:w16se="http://schemas.microsoft.com/office/word/2015/wordml/symex" xmlns:wpg="http://schemas.microsoft.com/office/word/2010/wordprocessingGroup" xmlns:wpi="http://schemas.microsoft.com/office/word/2010/wordprocessingInk" xmlns:wne="http://schemas.microsoft.com/office/word/2006/wordml" xmlns:wps="http://schemas.microsoft.com/office/word/2010/wordprocessingShape" mc:Ignorable="w14 w15 w16se w16cid w16 w16cex wp14">
   <w:body>
     <w:p>
       <w:pPr>
@@ -113,31 +113,7 @@
           <w:sz w:val="27"/>
           <w:szCs w:val="27"/>
         </w:rPr>
-        <w:t xml:space="preserve">You must electronically submit an information sheet with every assignment. </w:t>
-      </w:r>
-      <w:proofErr w:type="gramStart"/>
-      <w:r>
-        <w:rPr>
-          <w:rFonts w:ascii="Courier New" w:eastAsia="Times New Roman" w:hAnsi="Courier New" w:cs="Courier New"/>
-          <w:b/>
-          <w:bCs/>
-          <w:color w:val="000000"/>
-          <w:sz w:val="27"/>
-          <w:szCs w:val="27"/>
-        </w:rPr>
-        <w:t>Also</w:t>
-      </w:r>
-      <w:proofErr w:type="gramEnd"/>
-      <w:r>
-        <w:rPr>
-          <w:rFonts w:ascii="Courier New" w:eastAsia="Times New Roman" w:hAnsi="Courier New" w:cs="Courier New"/>
-          <w:b/>
-          <w:bCs/>
-          <w:color w:val="000000"/>
-          <w:sz w:val="27"/>
-          <w:szCs w:val="27"/>
-        </w:rPr>
-        <w:t xml:space="preserve"> be sure to submit all materials following the procedures described </w:t>
+        <w:t xml:space="preserve">You must electronically submit an information sheet with every assignment. Also be sure to submit all materials following the procedures described </w:t>
       </w:r>
       <w:r>
         <w:rPr>
@@ -195,99 +171,143 @@
           <w:sz w:val="27"/>
           <w:szCs w:val="27"/>
         </w:rPr>
-        <w:t xml:space="preserve">______________________________ </w:t>
-      </w:r>
-    </w:p>
-    <w:p>
-      <w:pPr>
-        <w:spacing w:before="100" w:beforeAutospacing="1" w:after="100" w:afterAutospacing="1" w:line="240" w:lineRule="auto"/>
-        <w:jc w:val="both"/>
-        <w:rPr>
-          <w:rFonts w:ascii="Times New Roman" w:eastAsia="Times New Roman" w:hAnsi="Times New Roman" w:cs="Times New Roman"/>
-          <w:color w:val="000000"/>
-          <w:sz w:val="27"/>
-          <w:szCs w:val="27"/>
-        </w:rPr>
-      </w:pPr>
-      <w:r>
-        <w:rPr>
-          <w:rFonts w:ascii="Courier New" w:eastAsia="Times New Roman" w:hAnsi="Courier New" w:cs="Courier New"/>
-          <w:b/>
-          <w:bCs/>
-          <w:color w:val="000000"/>
-          <w:sz w:val="27"/>
-          <w:szCs w:val="27"/>
-        </w:rPr>
-        <w:t>Assignment #: ______________</w:t>
-      </w:r>
-    </w:p>
-    <w:p>
-      <w:pPr>
-        <w:spacing w:before="100" w:beforeAutospacing="1" w:after="100" w:afterAutospacing="1" w:line="240" w:lineRule="auto"/>
-        <w:jc w:val="both"/>
-        <w:rPr>
-          <w:rFonts w:ascii="Times New Roman" w:eastAsia="Times New Roman" w:hAnsi="Times New Roman" w:cs="Times New Roman"/>
-          <w:color w:val="000000"/>
-          <w:sz w:val="27"/>
-          <w:szCs w:val="27"/>
-        </w:rPr>
-      </w:pPr>
-      <w:r>
-        <w:rPr>
-          <w:rFonts w:ascii="Courier New" w:eastAsia="Times New Roman" w:hAnsi="Courier New" w:cs="Courier New"/>
-          <w:b/>
-          <w:bCs/>
-          <w:color w:val="000000"/>
-          <w:sz w:val="27"/>
-          <w:szCs w:val="27"/>
-        </w:rPr>
-        <w:t>Lecture Day and Time: ___________________________</w:t>
-      </w:r>
-    </w:p>
-    <w:p>
-      <w:pPr>
-        <w:spacing w:before="100" w:beforeAutospacing="1" w:after="100" w:afterAutospacing="1" w:line="240" w:lineRule="auto"/>
-        <w:jc w:val="both"/>
-        <w:rPr>
-          <w:rFonts w:ascii="Times New Roman" w:eastAsia="Times New Roman" w:hAnsi="Times New Roman" w:cs="Times New Roman"/>
-          <w:color w:val="000000"/>
-          <w:sz w:val="27"/>
-          <w:szCs w:val="27"/>
-        </w:rPr>
-      </w:pPr>
-      <w:r>
-        <w:rPr>
-          <w:rFonts w:ascii="Courier New" w:eastAsia="Times New Roman" w:hAnsi="Courier New" w:cs="Courier New"/>
-          <w:b/>
-          <w:bCs/>
-          <w:color w:val="000000"/>
-          <w:sz w:val="27"/>
-          <w:szCs w:val="27"/>
-        </w:rPr>
-        <w:t>Recitation Day and Time: _________________________</w:t>
-      </w:r>
-    </w:p>
-    <w:p>
-      <w:pPr>
-        <w:spacing w:before="100" w:beforeAutospacing="1" w:after="100" w:afterAutospacing="1" w:line="240" w:lineRule="auto"/>
-        <w:jc w:val="both"/>
-        <w:rPr>
-          <w:rFonts w:ascii="Times New Roman" w:eastAsia="Times New Roman" w:hAnsi="Times New Roman" w:cs="Times New Roman"/>
-          <w:color w:val="000000"/>
-          <w:sz w:val="27"/>
-          <w:szCs w:val="27"/>
-        </w:rPr>
-      </w:pPr>
-      <w:r>
-        <w:rPr>
-          <w:rFonts w:ascii="Courier New" w:eastAsia="Times New Roman" w:hAnsi="Courier New" w:cs="Courier New"/>
-          <w:b/>
-          <w:bCs/>
-          <w:color w:val="000000"/>
-          <w:sz w:val="27"/>
-          <w:szCs w:val="27"/>
-        </w:rPr>
-        <w:t>Program Due Date: _______________________</w:t>
+        <w:t>Khalil McFarlane</w:t>
+      </w:r>
+    </w:p>
+    <w:p>
+      <w:pPr>
+        <w:spacing w:before="100" w:beforeAutospacing="1" w:after="100" w:afterAutospacing="1" w:line="240" w:lineRule="auto"/>
+        <w:jc w:val="both"/>
+        <w:rPr>
+          <w:rFonts w:ascii="Times New Roman" w:eastAsia="Times New Roman" w:hAnsi="Times New Roman" w:cs="Times New Roman"/>
+          <w:color w:val="000000"/>
+          <w:sz w:val="27"/>
+          <w:szCs w:val="27"/>
+        </w:rPr>
+      </w:pPr>
+      <w:r>
+        <w:rPr>
+          <w:rFonts w:ascii="Courier New" w:eastAsia="Times New Roman" w:hAnsi="Courier New" w:cs="Courier New"/>
+          <w:b/>
+          <w:bCs/>
+          <w:color w:val="000000"/>
+          <w:sz w:val="27"/>
+          <w:szCs w:val="27"/>
+        </w:rPr>
+        <w:t>Assignment #: </w:t>
+      </w:r>
+      <w:r>
+        <w:rPr>
+          <w:rFonts w:ascii="Courier New" w:eastAsia="Times New Roman" w:hAnsi="Courier New" w:cs="Courier New"/>
+          <w:b/>
+          <w:bCs/>
+          <w:color w:val="000000"/>
+          <w:sz w:val="27"/>
+          <w:szCs w:val="27"/>
+        </w:rPr>
+        <w:t>3</w:t>
+      </w:r>
+    </w:p>
+    <w:p>
+      <w:pPr>
+        <w:spacing w:before="100" w:beforeAutospacing="1" w:after="100" w:afterAutospacing="1" w:line="240" w:lineRule="auto"/>
+        <w:jc w:val="both"/>
+        <w:rPr>
+          <w:rFonts w:ascii="Times New Roman" w:eastAsia="Times New Roman" w:hAnsi="Times New Roman" w:cs="Times New Roman"/>
+          <w:color w:val="000000"/>
+          <w:sz w:val="27"/>
+          <w:szCs w:val="27"/>
+        </w:rPr>
+      </w:pPr>
+      <w:r>
+        <w:rPr>
+          <w:rFonts w:ascii="Courier New" w:eastAsia="Times New Roman" w:hAnsi="Courier New" w:cs="Courier New"/>
+          <w:b/>
+          <w:bCs/>
+          <w:color w:val="000000"/>
+          <w:sz w:val="27"/>
+          <w:szCs w:val="27"/>
+        </w:rPr>
+        <w:t xml:space="preserve">Lecture Day and Time: </w:t>
+      </w:r>
+      <w:r>
+        <w:rPr>
+          <w:rFonts w:ascii="Courier New" w:eastAsia="Times New Roman" w:hAnsi="Courier New" w:cs="Courier New"/>
+          <w:b/>
+          <w:bCs/>
+          <w:color w:val="000000"/>
+          <w:sz w:val="27"/>
+          <w:szCs w:val="27"/>
+        </w:rPr>
+        <w:t>MW: 11:05</w:t>
+      </w:r>
+    </w:p>
+    <w:p>
+      <w:pPr>
+        <w:spacing w:before="100" w:beforeAutospacing="1" w:after="100" w:afterAutospacing="1" w:line="240" w:lineRule="auto"/>
+        <w:jc w:val="both"/>
+        <w:rPr>
+          <w:rFonts w:ascii="Times New Roman" w:eastAsia="Times New Roman" w:hAnsi="Times New Roman" w:cs="Times New Roman"/>
+          <w:color w:val="000000"/>
+          <w:sz w:val="27"/>
+          <w:szCs w:val="27"/>
+        </w:rPr>
+      </w:pPr>
+      <w:r>
+        <w:rPr>
+          <w:rFonts w:ascii="Courier New" w:eastAsia="Times New Roman" w:hAnsi="Courier New" w:cs="Courier New"/>
+          <w:b/>
+          <w:bCs/>
+          <w:color w:val="000000"/>
+          <w:sz w:val="27"/>
+          <w:szCs w:val="27"/>
+        </w:rPr>
+        <w:t xml:space="preserve">Recitation Day and Time: </w:t>
+      </w:r>
+      <w:r>
+        <w:rPr>
+          <w:rFonts w:ascii="Courier New" w:eastAsia="Times New Roman" w:hAnsi="Courier New" w:cs="Courier New"/>
+          <w:b/>
+          <w:bCs/>
+          <w:color w:val="000000"/>
+          <w:sz w:val="27"/>
+          <w:szCs w:val="27"/>
+        </w:rPr>
+        <w:t>T: 5:30</w:t>
+      </w:r>
+    </w:p>
+    <w:p>
+      <w:pPr>
+        <w:spacing w:before="100" w:beforeAutospacing="1" w:after="100" w:afterAutospacing="1" w:line="240" w:lineRule="auto"/>
+        <w:jc w:val="both"/>
+        <w:rPr>
+          <w:rFonts w:ascii="Times New Roman" w:eastAsia="Times New Roman" w:hAnsi="Times New Roman" w:cs="Times New Roman"/>
+          <w:color w:val="000000"/>
+          <w:sz w:val="27"/>
+          <w:szCs w:val="27"/>
+        </w:rPr>
+      </w:pPr>
+      <w:r>
+        <w:rPr>
+          <w:rFonts w:ascii="Courier New" w:eastAsia="Times New Roman" w:hAnsi="Courier New" w:cs="Courier New"/>
+          <w:b/>
+          <w:bCs/>
+          <w:color w:val="000000"/>
+          <w:sz w:val="27"/>
+          <w:szCs w:val="27"/>
+        </w:rPr>
+        <w:t>Program Due Date:</w:t>
+      </w:r>
+      <w:r>
+        <w:rPr>
+          <w:rFonts w:ascii="Courier New" w:eastAsia="Times New Roman" w:hAnsi="Courier New" w:cs="Courier New"/>
+          <w:b/>
+          <w:bCs/>
+          <w:color w:val="000000"/>
+          <w:sz w:val="27"/>
+          <w:szCs w:val="27"/>
+        </w:rPr>
+        <w:t xml:space="preserve"> 11/6/20</w:t>
       </w:r>
     </w:p>
     <w:p>
@@ -323,7 +343,18 @@
           <w:sz w:val="27"/>
           <w:szCs w:val="27"/>
         </w:rPr>
-        <w:t>Date: _______________________ </w:t>
+        <w:t>Date: </w:t>
+      </w:r>
+      <w:r>
+        <w:rPr>
+          <w:rFonts w:ascii="Courier New" w:eastAsia="Times New Roman" w:hAnsi="Courier New" w:cs="Courier New"/>
+          <w:b/>
+          <w:bCs/>
+          <w:color w:val="000000"/>
+          <w:sz w:val="27"/>
+          <w:szCs w:val="27"/>
+        </w:rPr>
+        <w:t>11/6/20</w:t>
       </w:r>
     </w:p>
     <w:p>
@@ -357,7 +388,18 @@
           <w:sz w:val="27"/>
           <w:szCs w:val="27"/>
         </w:rPr>
-        <w:t>: _______________________ </w:t>
+        <w:t>: </w:t>
+      </w:r>
+      <w:r>
+        <w:rPr>
+          <w:rFonts w:ascii="Courier New" w:eastAsia="Times New Roman" w:hAnsi="Courier New" w:cs="Courier New"/>
+          <w:b/>
+          <w:bCs/>
+          <w:color w:val="000000"/>
+          <w:sz w:val="27"/>
+          <w:szCs w:val="27"/>
+        </w:rPr>
+        <w:t>11</w:t>
       </w:r>
     </w:p>
     <w:p>
@@ -403,30 +445,7 @@
           <w:sz w:val="27"/>
           <w:szCs w:val="27"/>
         </w:rPr>
-        <w:t>_________________________________________________________</w:t>
-      </w:r>
-    </w:p>
-    <w:p>
-      <w:pPr>
-        <w:spacing w:before="100" w:beforeAutospacing="1" w:after="100" w:afterAutospacing="1" w:line="240" w:lineRule="auto"/>
-        <w:jc w:val="both"/>
-        <w:rPr>
-          <w:rFonts w:ascii="Times New Roman" w:eastAsia="Times New Roman" w:hAnsi="Times New Roman" w:cs="Times New Roman"/>
-          <w:color w:val="000000"/>
-          <w:sz w:val="27"/>
-          <w:szCs w:val="27"/>
-        </w:rPr>
-      </w:pPr>
-      <w:r>
-        <w:rPr>
-          <w:rFonts w:ascii="Courier New" w:eastAsia="Times New Roman" w:hAnsi="Courier New" w:cs="Courier New"/>
-          <w:b/>
-          <w:bCs/>
-          <w:color w:val="000000"/>
-          <w:sz w:val="27"/>
-          <w:szCs w:val="27"/>
-        </w:rPr>
-        <w:t>_________________________________________________________</w:t>
+        <w:t>LZWmod.java, LZW.java, TSTmod.java, BinaryStdIn.java, BinaryStdOut.java</w:t>
       </w:r>
     </w:p>
     <w:p>
@@ -474,402 +493,179 @@
           <w:sz w:val="27"/>
           <w:szCs w:val="27"/>
         </w:rPr>
-        <w:t>________________________________</w:t>
-      </w:r>
-      <w:r>
-        <w:rPr>
-          <w:rFonts w:ascii="Courier New" w:eastAsia="Times New Roman" w:hAnsi="Courier New" w:cs="Courier New"/>
-          <w:b/>
-          <w:bCs/>
-          <w:color w:val="000000"/>
-          <w:sz w:val="27"/>
-          <w:szCs w:val="27"/>
-        </w:rPr>
-        <w:t>_________________________</w:t>
-      </w:r>
-    </w:p>
-    <w:p>
-      <w:pPr>
-        <w:spacing w:before="100" w:beforeAutospacing="1" w:after="100" w:afterAutospacing="1" w:line="240" w:lineRule="auto"/>
-        <w:jc w:val="both"/>
-        <w:rPr>
-          <w:rFonts w:ascii="Times New Roman" w:eastAsia="Times New Roman" w:hAnsi="Times New Roman" w:cs="Times New Roman"/>
-          <w:color w:val="000000"/>
-          <w:sz w:val="27"/>
-          <w:szCs w:val="27"/>
-        </w:rPr>
-      </w:pPr>
-      <w:r>
-        <w:rPr>
-          <w:rFonts w:ascii="Courier New" w:eastAsia="Times New Roman" w:hAnsi="Courier New" w:cs="Courier New"/>
-          <w:b/>
-          <w:bCs/>
-          <w:color w:val="000000"/>
-          <w:sz w:val="27"/>
-          <w:szCs w:val="27"/>
-        </w:rPr>
-        <w:t>_________________________________________________________</w:t>
-      </w:r>
-    </w:p>
-    <w:p>
-      <w:pPr>
-        <w:spacing w:before="100" w:beforeAutospacing="1" w:after="100" w:afterAutospacing="1" w:line="240" w:lineRule="auto"/>
-        <w:jc w:val="both"/>
-        <w:rPr>
-          <w:rFonts w:ascii="Times New Roman" w:eastAsia="Times New Roman" w:hAnsi="Times New Roman" w:cs="Times New Roman"/>
-          <w:color w:val="000000"/>
-          <w:sz w:val="27"/>
-          <w:szCs w:val="27"/>
-        </w:rPr>
-      </w:pPr>
-      <w:r>
-        <w:rPr>
-          <w:rFonts w:ascii="Courier New" w:eastAsia="Times New Roman" w:hAnsi="Courier New" w:cs="Courier New"/>
-          <w:b/>
-          <w:bCs/>
-          <w:color w:val="000000"/>
-          <w:sz w:val="27"/>
-          <w:szCs w:val="27"/>
-        </w:rPr>
-        <w:t>_________________________________________________________</w:t>
-      </w:r>
-    </w:p>
-    <w:p>
-      <w:pPr>
-        <w:spacing w:before="100" w:beforeAutospacing="1" w:after="100" w:afterAutospacing="1" w:line="240" w:lineRule="auto"/>
-        <w:jc w:val="both"/>
-        <w:rPr>
-          <w:rFonts w:ascii="Times New Roman" w:eastAsia="Times New Roman" w:hAnsi="Times New Roman" w:cs="Times New Roman"/>
-          <w:color w:val="000000"/>
-          <w:sz w:val="27"/>
-          <w:szCs w:val="27"/>
-        </w:rPr>
-      </w:pPr>
-      <w:r>
-        <w:rPr>
-          <w:rFonts w:ascii="Courier New" w:eastAsia="Times New Roman" w:hAnsi="Courier New" w:cs="Courier New"/>
-          <w:b/>
-          <w:bCs/>
-          <w:color w:val="000000"/>
-          <w:sz w:val="27"/>
-          <w:szCs w:val="27"/>
-        </w:rPr>
-        <w:t xml:space="preserve">Does your program compile without </w:t>
-      </w:r>
-      <w:proofErr w:type="gramStart"/>
-      <w:r>
-        <w:rPr>
-          <w:rFonts w:ascii="Courier New" w:eastAsia="Times New Roman" w:hAnsi="Courier New" w:cs="Courier New"/>
-          <w:b/>
-          <w:bCs/>
-          <w:color w:val="000000"/>
-          <w:sz w:val="27"/>
-          <w:szCs w:val="27"/>
-        </w:rPr>
-        <w:t>error?:</w:t>
-      </w:r>
-      <w:proofErr w:type="gramEnd"/>
-      <w:r>
-        <w:rPr>
-          <w:rFonts w:ascii="Courier New" w:eastAsia="Times New Roman" w:hAnsi="Courier New" w:cs="Courier New"/>
-          <w:b/>
-          <w:bCs/>
-          <w:color w:val="000000"/>
-          <w:sz w:val="27"/>
-          <w:szCs w:val="27"/>
-        </w:rPr>
-        <w:t> _____________ </w:t>
-      </w:r>
-    </w:p>
-    <w:p>
-      <w:pPr>
-        <w:spacing w:before="100" w:beforeAutospacing="1" w:after="100" w:afterAutospacing="1" w:line="240" w:lineRule="auto"/>
-        <w:jc w:val="both"/>
-        <w:rPr>
-          <w:rFonts w:ascii="Times New Roman" w:eastAsia="Times New Roman" w:hAnsi="Times New Roman" w:cs="Times New Roman"/>
-          <w:color w:val="000000"/>
-          <w:sz w:val="27"/>
-          <w:szCs w:val="27"/>
-        </w:rPr>
-      </w:pPr>
-      <w:r>
-        <w:rPr>
-          <w:rFonts w:ascii="Courier New" w:eastAsia="Times New Roman" w:hAnsi="Courier New" w:cs="Courier New"/>
-          <w:b/>
-          <w:bCs/>
-          <w:color w:val="000000"/>
-          <w:sz w:val="27"/>
-          <w:szCs w:val="27"/>
-        </w:rPr>
-        <w:t xml:space="preserve">If not, what is/are the </w:t>
-      </w:r>
-      <w:proofErr w:type="gramStart"/>
-      <w:r>
-        <w:rPr>
-          <w:rFonts w:ascii="Courier New" w:eastAsia="Times New Roman" w:hAnsi="Courier New" w:cs="Courier New"/>
-          <w:b/>
-          <w:bCs/>
-          <w:color w:val="000000"/>
-          <w:sz w:val="27"/>
-          <w:szCs w:val="27"/>
-        </w:rPr>
-        <w:t>error(</w:t>
-      </w:r>
-      <w:proofErr w:type="gramEnd"/>
-      <w:r>
-        <w:rPr>
-          <w:rFonts w:ascii="Courier New" w:eastAsia="Times New Roman" w:hAnsi="Courier New" w:cs="Courier New"/>
-          <w:b/>
-          <w:bCs/>
-          <w:color w:val="000000"/>
-          <w:sz w:val="27"/>
-          <w:szCs w:val="27"/>
-        </w:rPr>
-        <w:t>s)?:</w:t>
-      </w:r>
-    </w:p>
-    <w:p>
-      <w:pPr>
-        <w:spacing w:before="100" w:beforeAutospacing="1" w:after="100" w:afterAutospacing="1" w:line="240" w:lineRule="auto"/>
-        <w:jc w:val="both"/>
-        <w:rPr>
-          <w:rFonts w:ascii="Times New Roman" w:eastAsia="Times New Roman" w:hAnsi="Times New Roman" w:cs="Times New Roman"/>
-          <w:color w:val="000000"/>
-          <w:sz w:val="27"/>
-          <w:szCs w:val="27"/>
-        </w:rPr>
-      </w:pPr>
-      <w:r>
-        <w:rPr>
-          <w:rFonts w:ascii="Courier New" w:eastAsia="Times New Roman" w:hAnsi="Courier New" w:cs="Courier New"/>
-          <w:b/>
-          <w:bCs/>
-          <w:color w:val="000000"/>
-          <w:sz w:val="27"/>
-          <w:szCs w:val="27"/>
-        </w:rPr>
-        <w:t>_________________________________________________________</w:t>
-      </w:r>
-    </w:p>
-    <w:p>
-      <w:pPr>
-        <w:spacing w:before="100" w:beforeAutospacing="1" w:after="100" w:afterAutospacing="1" w:line="240" w:lineRule="auto"/>
-        <w:jc w:val="both"/>
-        <w:rPr>
-          <w:rFonts w:ascii="Times New Roman" w:eastAsia="Times New Roman" w:hAnsi="Times New Roman" w:cs="Times New Roman"/>
-          <w:color w:val="000000"/>
-          <w:sz w:val="27"/>
-          <w:szCs w:val="27"/>
-        </w:rPr>
-      </w:pPr>
-      <w:r>
-        <w:rPr>
-          <w:rFonts w:ascii="Courier New" w:eastAsia="Times New Roman" w:hAnsi="Courier New" w:cs="Courier New"/>
-          <w:b/>
-          <w:bCs/>
-          <w:color w:val="000000"/>
-          <w:sz w:val="27"/>
-          <w:szCs w:val="27"/>
-        </w:rPr>
-        <w:t>_________________________________________________________</w:t>
-      </w:r>
-    </w:p>
-    <w:p>
-      <w:pPr>
-        <w:spacing w:before="100" w:beforeAutospacing="1" w:after="100" w:afterAutospacing="1" w:line="240" w:lineRule="auto"/>
-        <w:jc w:val="both"/>
-        <w:rPr>
-          <w:rFonts w:ascii="Times New Roman" w:eastAsia="Times New Roman" w:hAnsi="Times New Roman" w:cs="Times New Roman"/>
-          <w:color w:val="000000"/>
-          <w:sz w:val="27"/>
-          <w:szCs w:val="27"/>
-        </w:rPr>
-      </w:pPr>
-      <w:r>
-        <w:rPr>
-          <w:rFonts w:ascii="Courier New" w:eastAsia="Times New Roman" w:hAnsi="Courier New" w:cs="Courier New"/>
-          <w:b/>
-          <w:bCs/>
-          <w:color w:val="000000"/>
-          <w:sz w:val="27"/>
-          <w:szCs w:val="27"/>
-        </w:rPr>
-        <w:t>_________________________________________________________</w:t>
-      </w:r>
-    </w:p>
-    <w:p>
-      <w:pPr>
-        <w:spacing w:before="100" w:beforeAutospacing="1" w:after="100" w:afterAutospacing="1" w:line="240" w:lineRule="auto"/>
-        <w:jc w:val="both"/>
-        <w:rPr>
-          <w:rFonts w:ascii="Times New Roman" w:eastAsia="Times New Roman" w:hAnsi="Times New Roman" w:cs="Times New Roman"/>
-          <w:color w:val="000000"/>
-          <w:sz w:val="27"/>
-          <w:szCs w:val="27"/>
-        </w:rPr>
-      </w:pPr>
-      <w:r>
-        <w:rPr>
-          <w:rFonts w:ascii="Courier New" w:eastAsia="Times New Roman" w:hAnsi="Courier New" w:cs="Courier New"/>
-          <w:b/>
-          <w:bCs/>
-          <w:color w:val="000000"/>
-          <w:sz w:val="27"/>
-          <w:szCs w:val="27"/>
-        </w:rPr>
-        <w:t xml:space="preserve">Does your program run without </w:t>
-      </w:r>
-      <w:proofErr w:type="gramStart"/>
-      <w:r>
-        <w:rPr>
-          <w:rFonts w:ascii="Courier New" w:eastAsia="Times New Roman" w:hAnsi="Courier New" w:cs="Courier New"/>
-          <w:b/>
-          <w:bCs/>
-          <w:color w:val="000000"/>
-          <w:sz w:val="27"/>
-          <w:szCs w:val="27"/>
-        </w:rPr>
-        <w:t>error?:</w:t>
-      </w:r>
-      <w:proofErr w:type="gramEnd"/>
-      <w:r>
-        <w:rPr>
-          <w:rFonts w:ascii="Courier New" w:eastAsia="Times New Roman" w:hAnsi="Courier New" w:cs="Courier New"/>
-          <w:b/>
-          <w:bCs/>
-          <w:color w:val="000000"/>
-          <w:sz w:val="27"/>
-          <w:szCs w:val="27"/>
-        </w:rPr>
-        <w:t> _____________ </w:t>
-      </w:r>
-    </w:p>
-    <w:p>
-      <w:pPr>
-        <w:spacing w:before="100" w:beforeAutospacing="1" w:after="100" w:afterAutospacing="1" w:line="240" w:lineRule="auto"/>
-        <w:jc w:val="both"/>
-        <w:rPr>
-          <w:rFonts w:ascii="Times New Roman" w:eastAsia="Times New Roman" w:hAnsi="Times New Roman" w:cs="Times New Roman"/>
-          <w:color w:val="000000"/>
-          <w:sz w:val="27"/>
-          <w:szCs w:val="27"/>
-        </w:rPr>
-      </w:pPr>
-      <w:r>
-        <w:rPr>
-          <w:rFonts w:ascii="Courier New" w:eastAsia="Times New Roman" w:hAnsi="Courier New" w:cs="Courier New"/>
-          <w:b/>
-          <w:bCs/>
-          <w:color w:val="000000"/>
-          <w:sz w:val="27"/>
-          <w:szCs w:val="27"/>
-        </w:rPr>
-        <w:t xml:space="preserve">If not, what is/are the error(s) and which parts of your program run </w:t>
-      </w:r>
-      <w:proofErr w:type="gramStart"/>
-      <w:r>
-        <w:rPr>
-          <w:rFonts w:ascii="Courier New" w:eastAsia="Times New Roman" w:hAnsi="Courier New" w:cs="Courier New"/>
-          <w:b/>
-          <w:bCs/>
-          <w:color w:val="000000"/>
-          <w:sz w:val="27"/>
-          <w:szCs w:val="27"/>
-        </w:rPr>
-        <w:t>correctly?:</w:t>
-      </w:r>
-      <w:proofErr w:type="gramEnd"/>
-    </w:p>
-    <w:p>
-      <w:pPr>
-        <w:spacing w:before="100" w:beforeAutospacing="1" w:after="100" w:afterAutospacing="1" w:line="240" w:lineRule="auto"/>
-        <w:jc w:val="both"/>
-        <w:rPr>
-          <w:rFonts w:ascii="Times New Roman" w:eastAsia="Times New Roman" w:hAnsi="Times New Roman" w:cs="Times New Roman"/>
-          <w:color w:val="000000"/>
-          <w:sz w:val="27"/>
-          <w:szCs w:val="27"/>
-        </w:rPr>
-      </w:pPr>
-      <w:r>
-        <w:rPr>
-          <w:rFonts w:ascii="Courier New" w:eastAsia="Times New Roman" w:hAnsi="Courier New" w:cs="Courier New"/>
-          <w:b/>
-          <w:bCs/>
-          <w:color w:val="000000"/>
-          <w:sz w:val="27"/>
-          <w:szCs w:val="27"/>
-        </w:rPr>
-        <w:t>_________________________________________________________</w:t>
-      </w:r>
-    </w:p>
-    <w:p>
-      <w:pPr>
-        <w:spacing w:before="100" w:beforeAutospacing="1" w:after="100" w:afterAutospacing="1" w:line="240" w:lineRule="auto"/>
-        <w:jc w:val="both"/>
-        <w:rPr>
-          <w:rFonts w:ascii="Times New Roman" w:eastAsia="Times New Roman" w:hAnsi="Times New Roman" w:cs="Times New Roman"/>
-          <w:color w:val="000000"/>
-          <w:sz w:val="27"/>
-          <w:szCs w:val="27"/>
-        </w:rPr>
-      </w:pPr>
-      <w:r>
-        <w:rPr>
-          <w:rFonts w:ascii="Courier New" w:eastAsia="Times New Roman" w:hAnsi="Courier New" w:cs="Courier New"/>
-          <w:b/>
-          <w:bCs/>
-          <w:color w:val="000000"/>
-          <w:sz w:val="27"/>
-          <w:szCs w:val="27"/>
-        </w:rPr>
-        <w:t>_________________________________________________________</w:t>
-      </w:r>
-    </w:p>
-    <w:p>
-      <w:pPr>
-        <w:spacing w:before="100" w:beforeAutospacing="1" w:after="100" w:afterAutospacing="1" w:line="240" w:lineRule="auto"/>
-        <w:jc w:val="both"/>
-        <w:rPr>
-          <w:rFonts w:ascii="Times New Roman" w:eastAsia="Times New Roman" w:hAnsi="Times New Roman" w:cs="Times New Roman"/>
-          <w:color w:val="000000"/>
-          <w:sz w:val="27"/>
-          <w:szCs w:val="27"/>
-        </w:rPr>
-      </w:pPr>
-      <w:r>
-        <w:rPr>
-          <w:rFonts w:ascii="Courier New" w:eastAsia="Times New Roman" w:hAnsi="Courier New" w:cs="Courier New"/>
-          <w:b/>
-          <w:bCs/>
-          <w:color w:val="000000"/>
-          <w:sz w:val="27"/>
-          <w:szCs w:val="27"/>
-        </w:rPr>
-        <w:t>_________________________________________________________</w:t>
-      </w:r>
-    </w:p>
-    <w:p>
-      <w:pPr>
-        <w:spacing w:before="100" w:beforeAutospacing="1" w:after="100" w:afterAutospacing="1" w:line="240" w:lineRule="auto"/>
-        <w:jc w:val="both"/>
-        <w:rPr>
-          <w:rFonts w:ascii="Times New Roman" w:eastAsia="Times New Roman" w:hAnsi="Times New Roman" w:cs="Times New Roman"/>
-          <w:color w:val="000000"/>
-          <w:sz w:val="27"/>
-          <w:szCs w:val="27"/>
-        </w:rPr>
-      </w:pPr>
-      <w:r>
-        <w:rPr>
-          <w:rFonts w:ascii="Courier New" w:eastAsia="Times New Roman" w:hAnsi="Courier New" w:cs="Courier New"/>
-          <w:b/>
-          <w:bCs/>
-          <w:color w:val="000000"/>
-          <w:sz w:val="27"/>
-          <w:szCs w:val="27"/>
-        </w:rPr>
-        <w:t>_________________________________________________________</w:t>
+        <w:t>LZW.class, LZWmod.class, BinaryStdIn.class, BinaryStdOut.class, TSTmod.class</w:t>
+      </w:r>
+    </w:p>
+    <w:p>
+      <w:pPr>
+        <w:spacing w:before="100" w:beforeAutospacing="1" w:after="100" w:afterAutospacing="1" w:line="240" w:lineRule="auto"/>
+        <w:jc w:val="both"/>
+        <w:rPr>
+          <w:rFonts w:ascii="Times New Roman" w:eastAsia="Times New Roman" w:hAnsi="Times New Roman" w:cs="Times New Roman"/>
+          <w:color w:val="000000"/>
+          <w:sz w:val="27"/>
+          <w:szCs w:val="27"/>
+        </w:rPr>
+      </w:pPr>
+      <w:r>
+        <w:rPr>
+          <w:rFonts w:ascii="Courier New" w:eastAsia="Times New Roman" w:hAnsi="Courier New" w:cs="Courier New"/>
+          <w:b/>
+          <w:bCs/>
+          <w:color w:val="000000"/>
+          <w:sz w:val="27"/>
+          <w:szCs w:val="27"/>
+        </w:rPr>
+        <w:t>Does your program compile without error?:</w:t>
+      </w:r>
+      <w:r>
+        <w:rPr>
+          <w:rFonts w:ascii="Courier New" w:eastAsia="Times New Roman" w:hAnsi="Courier New" w:cs="Courier New"/>
+          <w:b/>
+          <w:bCs/>
+          <w:color w:val="000000"/>
+          <w:sz w:val="27"/>
+          <w:szCs w:val="27"/>
+        </w:rPr>
+        <w:t xml:space="preserve"> Yes</w:t>
+      </w:r>
+      <w:r>
+        <w:rPr>
+          <w:rFonts w:ascii="Courier New" w:eastAsia="Times New Roman" w:hAnsi="Courier New" w:cs="Courier New"/>
+          <w:b/>
+          <w:bCs/>
+          <w:color w:val="000000"/>
+          <w:sz w:val="27"/>
+          <w:szCs w:val="27"/>
+        </w:rPr>
+        <w:t> </w:t>
+      </w:r>
+    </w:p>
+    <w:p>
+      <w:pPr>
+        <w:spacing w:before="100" w:beforeAutospacing="1" w:after="100" w:afterAutospacing="1" w:line="240" w:lineRule="auto"/>
+        <w:jc w:val="both"/>
+        <w:rPr>
+          <w:rFonts w:ascii="Times New Roman" w:eastAsia="Times New Roman" w:hAnsi="Times New Roman" w:cs="Times New Roman"/>
+          <w:color w:val="000000"/>
+          <w:sz w:val="27"/>
+          <w:szCs w:val="27"/>
+        </w:rPr>
+      </w:pPr>
+      <w:r>
+        <w:rPr>
+          <w:rFonts w:ascii="Courier New" w:eastAsia="Times New Roman" w:hAnsi="Courier New" w:cs="Courier New"/>
+          <w:b/>
+          <w:bCs/>
+          <w:color w:val="000000"/>
+          <w:sz w:val="27"/>
+          <w:szCs w:val="27"/>
+        </w:rPr>
+        <w:t>If not, what is/are the error(s)?:</w:t>
+      </w:r>
+    </w:p>
+    <w:p>
+      <w:pPr>
+        <w:spacing w:before="100" w:beforeAutospacing="1" w:after="100" w:afterAutospacing="1" w:line="240" w:lineRule="auto"/>
+        <w:jc w:val="both"/>
+        <w:rPr>
+          <w:rFonts w:ascii="Times New Roman" w:eastAsia="Times New Roman" w:hAnsi="Times New Roman" w:cs="Times New Roman"/>
+          <w:color w:val="000000"/>
+          <w:sz w:val="27"/>
+          <w:szCs w:val="27"/>
+        </w:rPr>
+      </w:pPr>
+      <w:r>
+        <w:rPr>
+          <w:rFonts w:ascii="Courier New" w:eastAsia="Times New Roman" w:hAnsi="Courier New" w:cs="Courier New"/>
+          <w:b/>
+          <w:bCs/>
+          <w:color w:val="000000"/>
+          <w:sz w:val="27"/>
+          <w:szCs w:val="27"/>
+        </w:rPr>
+        <w:t>N/A</w:t>
+      </w:r>
+    </w:p>
+    <w:p>
+      <w:pPr>
+        <w:spacing w:before="100" w:beforeAutospacing="1" w:after="100" w:afterAutospacing="1" w:line="240" w:lineRule="auto"/>
+        <w:jc w:val="both"/>
+        <w:rPr>
+          <w:rFonts w:ascii="Times New Roman" w:eastAsia="Times New Roman" w:hAnsi="Times New Roman" w:cs="Times New Roman"/>
+          <w:color w:val="000000"/>
+          <w:sz w:val="27"/>
+          <w:szCs w:val="27"/>
+        </w:rPr>
+      </w:pPr>
+      <w:r>
+        <w:rPr>
+          <w:rFonts w:ascii="Courier New" w:eastAsia="Times New Roman" w:hAnsi="Courier New" w:cs="Courier New"/>
+          <w:b/>
+          <w:bCs/>
+          <w:color w:val="000000"/>
+          <w:sz w:val="27"/>
+          <w:szCs w:val="27"/>
+        </w:rPr>
+        <w:t>Does your program run without error?: </w:t>
+      </w:r>
+      <w:r>
+        <w:rPr>
+          <w:rFonts w:ascii="Courier New" w:eastAsia="Times New Roman" w:hAnsi="Courier New" w:cs="Courier New"/>
+          <w:b/>
+          <w:bCs/>
+          <w:color w:val="000000"/>
+          <w:sz w:val="27"/>
+          <w:szCs w:val="27"/>
+        </w:rPr>
+        <w:t>Yes</w:t>
+      </w:r>
+    </w:p>
+    <w:p>
+      <w:pPr>
+        <w:spacing w:before="100" w:beforeAutospacing="1" w:after="100" w:afterAutospacing="1" w:line="240" w:lineRule="auto"/>
+        <w:jc w:val="both"/>
+        <w:rPr>
+          <w:rFonts w:ascii="Times New Roman" w:eastAsia="Times New Roman" w:hAnsi="Times New Roman" w:cs="Times New Roman"/>
+          <w:color w:val="000000"/>
+          <w:sz w:val="27"/>
+          <w:szCs w:val="27"/>
+        </w:rPr>
+      </w:pPr>
+      <w:r>
+        <w:rPr>
+          <w:rFonts w:ascii="Courier New" w:eastAsia="Times New Roman" w:hAnsi="Courier New" w:cs="Courier New"/>
+          <w:b/>
+          <w:bCs/>
+          <w:color w:val="000000"/>
+          <w:sz w:val="27"/>
+          <w:szCs w:val="27"/>
+        </w:rPr>
+        <w:t>If not, what is/are the error(s) and which parts of your program run correctly?:</w:t>
+      </w:r>
+    </w:p>
+    <w:p>
+      <w:pPr>
+        <w:spacing w:before="100" w:beforeAutospacing="1" w:after="100" w:afterAutospacing="1" w:line="240" w:lineRule="auto"/>
+        <w:jc w:val="both"/>
+        <w:rPr>
+          <w:rFonts w:ascii="Times New Roman" w:eastAsia="Times New Roman" w:hAnsi="Times New Roman" w:cs="Times New Roman"/>
+          <w:color w:val="000000"/>
+          <w:sz w:val="27"/>
+          <w:szCs w:val="27"/>
+        </w:rPr>
+      </w:pPr>
+      <w:r>
+        <w:rPr>
+          <w:rFonts w:ascii="Courier New" w:eastAsia="Times New Roman" w:hAnsi="Courier New" w:cs="Courier New"/>
+          <w:b/>
+          <w:bCs/>
+          <w:color w:val="000000"/>
+          <w:sz w:val="27"/>
+          <w:szCs w:val="27"/>
+        </w:rPr>
+        <w:lastRenderedPageBreak/>
+        <w:t>N/A</w:t>
       </w:r>
     </w:p>
     <w:p>
@@ -908,100 +704,17 @@
           <w:szCs w:val="27"/>
         </w:rPr>
       </w:pPr>
-      <w:bookmarkStart w:id="0" w:name="_GoBack"/>
-      <w:bookmarkEnd w:id="0"/>
-      <w:r>
-        <w:rPr>
-          <w:rFonts w:ascii="Courier New" w:eastAsia="Times New Roman" w:hAnsi="Courier New" w:cs="Courier New"/>
-          <w:b/>
-          <w:bCs/>
-          <w:color w:val="000000"/>
-          <w:sz w:val="27"/>
-          <w:szCs w:val="27"/>
-        </w:rPr>
-        <w:t>_________________________________________________________</w:t>
-      </w:r>
-    </w:p>
-    <w:p>
-      <w:pPr>
-        <w:spacing w:before="100" w:beforeAutospacing="1" w:after="100" w:afterAutospacing="1" w:line="240" w:lineRule="auto"/>
-        <w:jc w:val="both"/>
-        <w:rPr>
-          <w:rFonts w:ascii="Times New Roman" w:eastAsia="Times New Roman" w:hAnsi="Times New Roman" w:cs="Times New Roman"/>
-          <w:color w:val="000000"/>
-          <w:sz w:val="27"/>
-          <w:szCs w:val="27"/>
-        </w:rPr>
-      </w:pPr>
-      <w:r>
-        <w:rPr>
-          <w:rFonts w:ascii="Courier New" w:eastAsia="Times New Roman" w:hAnsi="Courier New" w:cs="Courier New"/>
-          <w:b/>
-          <w:bCs/>
-          <w:color w:val="000000"/>
-          <w:sz w:val="27"/>
-          <w:szCs w:val="27"/>
-        </w:rPr>
-        <w:t>_________________________________________________________</w:t>
-      </w:r>
-    </w:p>
-    <w:p>
-      <w:pPr>
-        <w:spacing w:before="100" w:beforeAutospacing="1" w:after="100" w:afterAutospacing="1" w:line="240" w:lineRule="auto"/>
-        <w:jc w:val="both"/>
-        <w:rPr>
-          <w:rFonts w:ascii="Times New Roman" w:eastAsia="Times New Roman" w:hAnsi="Times New Roman" w:cs="Times New Roman"/>
-          <w:color w:val="000000"/>
-          <w:sz w:val="27"/>
-          <w:szCs w:val="27"/>
-        </w:rPr>
-      </w:pPr>
-      <w:r>
-        <w:rPr>
-          <w:rFonts w:ascii="Courier New" w:eastAsia="Times New Roman" w:hAnsi="Courier New" w:cs="Courier New"/>
-          <w:b/>
-          <w:bCs/>
-          <w:color w:val="000000"/>
-          <w:sz w:val="27"/>
-          <w:szCs w:val="27"/>
-        </w:rPr>
-        <w:t>_________________________________________________________</w:t>
-      </w:r>
-    </w:p>
-    <w:p>
-      <w:pPr>
-        <w:spacing w:before="100" w:beforeAutospacing="1" w:after="100" w:afterAutospacing="1" w:line="240" w:lineRule="auto"/>
-        <w:jc w:val="both"/>
-        <w:rPr>
-          <w:rFonts w:ascii="Times New Roman" w:eastAsia="Times New Roman" w:hAnsi="Times New Roman" w:cs="Times New Roman"/>
-          <w:color w:val="000000"/>
-          <w:sz w:val="27"/>
-          <w:szCs w:val="27"/>
-        </w:rPr>
-      </w:pPr>
-      <w:r>
-        <w:rPr>
-          <w:rFonts w:ascii="Courier New" w:eastAsia="Times New Roman" w:hAnsi="Courier New" w:cs="Courier New"/>
-          <w:b/>
-          <w:bCs/>
-          <w:color w:val="000000"/>
-          <w:sz w:val="27"/>
-          <w:szCs w:val="27"/>
-        </w:rPr>
-        <w:t>_________________________________________________________</w:t>
-      </w:r>
-    </w:p>
-    <w:p>
-      <w:pPr>
-        <w:spacing w:before="100" w:beforeAutospacing="1" w:after="100" w:afterAutospacing="1" w:line="240" w:lineRule="auto"/>
-        <w:jc w:val="both"/>
-        <w:rPr>
-          <w:rFonts w:ascii="Times New Roman" w:eastAsia="Times New Roman" w:hAnsi="Times New Roman" w:cs="Times New Roman"/>
-          <w:color w:val="000000"/>
-          <w:sz w:val="27"/>
-          <w:szCs w:val="27"/>
-        </w:rPr>
-      </w:pPr>
+      <w:r>
+        <w:rPr>
+          <w:rFonts w:ascii="Courier New" w:eastAsia="Times New Roman" w:hAnsi="Courier New" w:cs="Courier New"/>
+          <w:b/>
+          <w:bCs/>
+          <w:color w:val="000000"/>
+          <w:sz w:val="27"/>
+          <w:szCs w:val="27"/>
+        </w:rPr>
+        <w:t>Very interesting project. It took a while to debug.</w:t>
+      </w:r>
     </w:p>
     <w:sectPr>
       <w:pgSz w:w="12240" w:h="15840"/>
@@ -1014,7 +727,7 @@
 </file>
 
 <file path=word/styles.xml><?xml version="1.0" encoding="utf-8"?>
-<w:styles xmlns:mc="http://schemas.openxmlformats.org/markup-compatibility/2006" xmlns:r="http://schemas.openxmlformats.org/officeDocument/2006/relationships" xmlns:w="http://schemas.openxmlformats.org/wordprocessingml/2006/main" xmlns:w14="http://schemas.microsoft.com/office/word/2010/wordml" xmlns:w15="http://schemas.microsoft.com/office/word/2012/wordml" xmlns:w16cid="http://schemas.microsoft.com/office/word/2016/wordml/cid" xmlns:w16se="http://schemas.microsoft.com/office/word/2015/wordml/symex" mc:Ignorable="w14 w15 w16se w16cid">
+<w:styles xmlns:mc="http://schemas.openxmlformats.org/markup-compatibility/2006" xmlns:r="http://schemas.openxmlformats.org/officeDocument/2006/relationships" xmlns:w="http://schemas.openxmlformats.org/wordprocessingml/2006/main" xmlns:w14="http://schemas.microsoft.com/office/word/2010/wordml" xmlns:w15="http://schemas.microsoft.com/office/word/2012/wordml" xmlns:w16cex="http://schemas.microsoft.com/office/word/2018/wordml/cex" xmlns:w16cid="http://schemas.microsoft.com/office/word/2016/wordml/cid" xmlns:w16="http://schemas.microsoft.com/office/word/2018/wordml" xmlns:w16se="http://schemas.microsoft.com/office/word/2015/wordml/symex" mc:Ignorable="w14 w15 w16se w16cid w16 w16cex">
   <w:docDefaults>
     <w:rPrDefault>
       <w:rPr>
@@ -1030,7 +743,7 @@
       </w:pPr>
     </w:pPrDefault>
   </w:docDefaults>
-  <w:latentStyles w:defLockedState="0" w:defUIPriority="99" w:defSemiHidden="0" w:defUnhideWhenUsed="0" w:defQFormat="0" w:count="375">
+  <w:latentStyles w:defLockedState="0" w:defUIPriority="99" w:defSemiHidden="0" w:defUnhideWhenUsed="0" w:defQFormat="0" w:count="376">
     <w:lsdException w:name="Normal" w:uiPriority="0" w:qFormat="1"/>
     <w:lsdException w:name="heading 1" w:uiPriority="9" w:qFormat="1"/>
     <w:lsdException w:name="heading 2" w:semiHidden="1" w:uiPriority="9" w:unhideWhenUsed="1" w:qFormat="1"/>
@@ -1179,11 +892,11 @@
     <w:lsdException w:name="Table Elegant" w:semiHidden="1" w:unhideWhenUsed="1"/>
     <w:lsdException w:name="Table Professional" w:semiHidden="1" w:unhideWhenUsed="1"/>
     <w:lsdException w:name="Table Subtle 1" w:semiHidden="1" w:unhideWhenUsed="1"/>
+    <w:lsdException w:name="Table Subtle 2" w:semiHidden="1" w:unhideWhenUsed="1"/>
     <w:lsdException w:name="Table Web 1" w:semiHidden="1" w:unhideWhenUsed="1"/>
     <w:lsdException w:name="Table Web 2" w:semiHidden="1" w:unhideWhenUsed="1"/>
     <w:lsdException w:name="Balloon Text" w:semiHidden="1" w:unhideWhenUsed="1"/>
     <w:lsdException w:name="Table Grid" w:uiPriority="39"/>
-    <w:lsdException w:name="Table Theme" w:semiHidden="1" w:unhideWhenUsed="1"/>
     <w:lsdException w:name="Placeholder Text" w:semiHidden="1"/>
     <w:lsdException w:name="No Spacing" w:uiPriority="1" w:qFormat="1"/>
     <w:lsdException w:name="Light Shading" w:uiPriority="60"/>
@@ -1403,6 +1116,7 @@
     <w:lsdException w:name="Smart Hyperlink" w:semiHidden="1" w:unhideWhenUsed="1"/>
     <w:lsdException w:name="Hashtag" w:semiHidden="1" w:unhideWhenUsed="1"/>
     <w:lsdException w:name="Unresolved Mention" w:semiHidden="1" w:unhideWhenUsed="1"/>
+    <w:lsdException w:name="Smart Link" w:semiHidden="1" w:unhideWhenUsed="1"/>
   </w:latentStyles>
   <w:style w:type="paragraph" w:default="1" w:styleId="Normal">
     <w:name w:val="Normal"/>

</xml_diff>